<commit_message>
Tested Application on Edge Browser
Tested the application using the Microsoft Edge Browser.
</commit_message>
<xml_diff>
--- a/ApplicationDesign/Application Design.docx
+++ b/ApplicationDesign/Application Design.docx
@@ -24,10 +24,45 @@
       </w:r>
     </w:p>
     <w:p>
-      <w:r>
-        <w:t xml:space="preserve">Hosted Pages: </w:t>
+      <w:pPr>
+        <w:rPr>
+          <w:b/>
+          <w:bCs/>
+          <w:sz w:val="24"/>
+          <w:szCs w:val="24"/>
+          <w:u w:val="single"/>
+        </w:rPr>
+      </w:pPr>
+      <w:r>
+        <w:t xml:space="preserve">GitHub: </w:t>
       </w:r>
       <w:hyperlink r:id="rId9" w:history="1">
+        <w:r>
+          <w:rPr>
+            <w:rStyle w:val="Hyperlink"/>
+          </w:rPr>
+          <w:t>https://github.com/EvanWard29/ISAD251-Coursework.git</w:t>
+        </w:r>
+      </w:hyperlink>
+      <w:bookmarkStart w:id="0" w:name="_GoBack"/>
+      <w:bookmarkEnd w:id="0"/>
+    </w:p>
+    <w:p>
+      <w:pPr>
+        <w:rPr>
+          <w:rStyle w:val="Hyperlink"/>
+        </w:rPr>
+      </w:pPr>
+      <w:r>
+        <w:t xml:space="preserve">Hosted </w:t>
+      </w:r>
+      <w:r>
+        <w:t>Website</w:t>
+      </w:r>
+      <w:r>
+        <w:t xml:space="preserve">: </w:t>
+      </w:r>
+      <w:hyperlink r:id="rId10" w:history="1">
         <w:r>
           <w:rPr>
             <w:rStyle w:val="Hyperlink"/>
@@ -39,6 +74,43 @@
     <w:p>
       <w:pPr>
         <w:rPr>
+          <w:color w:val="0000FF"/>
+          <w:u w:val="single"/>
+        </w:rPr>
+      </w:pPr>
+      <w:r>
+        <w:t>API Middleware</w:t>
+      </w:r>
+      <w:r>
+        <w:t>:</w:t>
+      </w:r>
+      <w:r>
+        <w:t xml:space="preserve"> </w:t>
+      </w:r>
+      <w:hyperlink r:id="rId11" w:history="1">
+        <w:r>
+          <w:rPr>
+            <w:rStyle w:val="Hyperlink"/>
+          </w:rPr>
+          <w:t>http://cent-5-534.uopnet.plymouth.ac.uk/ISAD251/erward/</w:t>
+        </w:r>
+        <w:r>
+          <w:rPr>
+            <w:rStyle w:val="Hyperlink"/>
+          </w:rPr>
+          <w:t>P</w:t>
+        </w:r>
+        <w:r>
+          <w:rPr>
+            <w:rStyle w:val="Hyperlink"/>
+          </w:rPr>
+          <w:t>ubApplication/assets/api/products.php</w:t>
+        </w:r>
+      </w:hyperlink>
+    </w:p>
+    <w:p>
+      <w:pPr>
+        <w:rPr>
           <w:b/>
           <w:bCs/>
           <w:sz w:val="24"/>
@@ -47,27 +119,8 @@
         </w:rPr>
       </w:pPr>
       <w:r>
-        <w:t xml:space="preserve">GitHub: </w:t>
-      </w:r>
-      <w:hyperlink r:id="rId10" w:history="1">
-        <w:r>
-          <w:rPr>
-            <w:rStyle w:val="Hyperlink"/>
-          </w:rPr>
-          <w:t>https://github.com/EvanWard29/ISAD251-Coursework.git</w:t>
-        </w:r>
-      </w:hyperlink>
-    </w:p>
-    <w:p>
-      <w:pPr>
-        <w:rPr>
-          <w:b/>
-          <w:bCs/>
-          <w:sz w:val="24"/>
-          <w:szCs w:val="24"/>
-          <w:u w:val="single"/>
-        </w:rPr>
-      </w:pPr>
+        <w:t xml:space="preserve">YouTube Video: </w:t>
+      </w:r>
     </w:p>
     <w:p>
       <w:pPr>
@@ -135,7 +188,7 @@
                     <pic:cNvPicPr/>
                   </pic:nvPicPr>
                   <pic:blipFill>
-                    <a:blip r:embed="rId11" cstate="print">
+                    <a:blip r:embed="rId12" cstate="print">
                       <a:extLst>
                         <a:ext uri="{28A0092B-C50C-407E-A947-70E740481C1C}">
                           <a14:useLocalDpi xmlns:a14="http://schemas.microsoft.com/office/drawing/2010/main" val="0"/>
@@ -251,7 +304,7 @@
                     <pic:cNvPicPr/>
                   </pic:nvPicPr>
                   <pic:blipFill rotWithShape="1">
-                    <a:blip r:embed="rId12">
+                    <a:blip r:embed="rId13">
                       <a:extLst>
                         <a:ext uri="{28A0092B-C50C-407E-A947-70E740481C1C}">
                           <a14:useLocalDpi xmlns:a14="http://schemas.microsoft.com/office/drawing/2010/main" val="0"/>
@@ -373,7 +426,7 @@
                     <pic:cNvPicPr/>
                   </pic:nvPicPr>
                   <pic:blipFill>
-                    <a:blip r:embed="rId13" cstate="print">
+                    <a:blip r:embed="rId14" cstate="print">
                       <a:extLst>
                         <a:ext uri="{28A0092B-C50C-407E-A947-70E740481C1C}">
                           <a14:useLocalDpi xmlns:a14="http://schemas.microsoft.com/office/drawing/2010/main" val="0"/>
@@ -529,7 +582,7 @@
                     </pic:cNvPicPr>
                   </pic:nvPicPr>
                   <pic:blipFill>
-                    <a:blip r:embed="rId11">
+                    <a:blip r:embed="rId12">
                       <a:extLst>
                         <a:ext uri="{28A0092B-C50C-407E-A947-70E740481C1C}">
                           <a14:useLocalDpi xmlns:a14="http://schemas.microsoft.com/office/drawing/2010/main" val="0"/>
@@ -620,7 +673,7 @@
                     <pic:cNvPicPr/>
                   </pic:nvPicPr>
                   <pic:blipFill rotWithShape="1">
-                    <a:blip r:embed="rId14">
+                    <a:blip r:embed="rId15">
                       <a:extLst>
                         <a:ext uri="{28A0092B-C50C-407E-A947-70E740481C1C}">
                           <a14:useLocalDpi xmlns:a14="http://schemas.microsoft.com/office/drawing/2010/main" val="0"/>
@@ -699,7 +752,7 @@
                     </pic:cNvPicPr>
                   </pic:nvPicPr>
                   <pic:blipFill>
-                    <a:blip r:embed="rId15" cstate="print">
+                    <a:blip r:embed="rId16" cstate="print">
                       <a:extLst>
                         <a:ext uri="{28A0092B-C50C-407E-A947-70E740481C1C}">
                           <a14:useLocalDpi xmlns:a14="http://schemas.microsoft.com/office/drawing/2010/main" val="0"/>
@@ -818,7 +871,7 @@
                     <pic:cNvPicPr/>
                   </pic:nvPicPr>
                   <pic:blipFill rotWithShape="1">
-                    <a:blip r:embed="rId16">
+                    <a:blip r:embed="rId17">
                       <a:extLst>
                         <a:ext uri="{28A0092B-C50C-407E-A947-70E740481C1C}">
                           <a14:useLocalDpi xmlns:a14="http://schemas.microsoft.com/office/drawing/2010/main" val="0"/>
@@ -960,7 +1013,7 @@
                     </pic:cNvPicPr>
                   </pic:nvPicPr>
                   <pic:blipFill>
-                    <a:blip r:embed="rId15" cstate="print">
+                    <a:blip r:embed="rId16" cstate="print">
                       <a:extLst>
                         <a:ext uri="{28A0092B-C50C-407E-A947-70E740481C1C}">
                           <a14:useLocalDpi xmlns:a14="http://schemas.microsoft.com/office/drawing/2010/main" val="0"/>
@@ -1048,7 +1101,7 @@
                     <pic:cNvPicPr/>
                   </pic:nvPicPr>
                   <pic:blipFill rotWithShape="1">
-                    <a:blip r:embed="rId17" cstate="print">
+                    <a:blip r:embed="rId18" cstate="print">
                       <a:extLst>
                         <a:ext uri="{28A0092B-C50C-407E-A947-70E740481C1C}">
                           <a14:useLocalDpi xmlns:a14="http://schemas.microsoft.com/office/drawing/2010/main" val="0"/>
@@ -1155,7 +1208,7 @@
                     </pic:cNvPicPr>
                   </pic:nvPicPr>
                   <pic:blipFill>
-                    <a:blip r:embed="rId15" cstate="print">
+                    <a:blip r:embed="rId16" cstate="print">
                       <a:extLst>
                         <a:ext uri="{28A0092B-C50C-407E-A947-70E740481C1C}">
                           <a14:useLocalDpi xmlns:a14="http://schemas.microsoft.com/office/drawing/2010/main" val="0"/>
@@ -1252,7 +1305,7 @@
                     <pic:cNvPicPr/>
                   </pic:nvPicPr>
                   <pic:blipFill rotWithShape="1">
-                    <a:blip r:embed="rId18">
+                    <a:blip r:embed="rId19">
                       <a:extLst>
                         <a:ext uri="{28A0092B-C50C-407E-A947-70E740481C1C}">
                           <a14:useLocalDpi xmlns:a14="http://schemas.microsoft.com/office/drawing/2010/main" val="0"/>
@@ -1376,7 +1429,7 @@
                     </pic:cNvPicPr>
                   </pic:nvPicPr>
                   <pic:blipFill>
-                    <a:blip r:embed="rId19">
+                    <a:blip r:embed="rId20">
                       <a:extLst>
                         <a:ext uri="{28A0092B-C50C-407E-A947-70E740481C1C}">
                           <a14:useLocalDpi xmlns:a14="http://schemas.microsoft.com/office/drawing/2010/main" val="0"/>
@@ -1484,7 +1537,7 @@
                     <pic:cNvPicPr/>
                   </pic:nvPicPr>
                   <pic:blipFill>
-                    <a:blip r:embed="rId20">
+                    <a:blip r:embed="rId21">
                       <a:extLst>
                         <a:ext uri="{28A0092B-C50C-407E-A947-70E740481C1C}">
                           <a14:useLocalDpi xmlns:a14="http://schemas.microsoft.com/office/drawing/2010/main" val="0"/>
@@ -1827,7 +1880,7 @@
                           <pic:cNvPicPr/>
                         </pic:nvPicPr>
                         <pic:blipFill>
-                          <a:blip r:embed="rId21" cstate="print">
+                          <a:blip r:embed="rId22" cstate="print">
                             <a:extLst>
                               <a:ext uri="{28A0092B-C50C-407E-A947-70E740481C1C}">
                                 <a14:useLocalDpi xmlns:a14="http://schemas.microsoft.com/office/drawing/2010/main" val="0"/>
@@ -1873,7 +1926,7 @@
                 <w:szCs w:val="20"/>
               </w:rPr>
             </w:pPr>
-            <w:hyperlink r:id="rId22" w:history="1">
+            <w:hyperlink r:id="rId23" w:history="1">
               <w:r>
                 <w:rPr>
                   <w:rStyle w:val="Hyperlink"/>
@@ -1924,7 +1977,7 @@
                           <pic:cNvPicPr/>
                         </pic:nvPicPr>
                         <pic:blipFill>
-                          <a:blip r:embed="rId23">
+                          <a:blip r:embed="rId24">
                             <a:extLst>
                               <a:ext uri="{28A0092B-C50C-407E-A947-70E740481C1C}">
                                 <a14:useLocalDpi xmlns:a14="http://schemas.microsoft.com/office/drawing/2010/main" val="0"/>
@@ -1962,7 +2015,7 @@
             <w:tcW w:w="4508" w:type="dxa"/>
           </w:tcPr>
           <w:p>
-            <w:hyperlink r:id="rId24" w:history="1">
+            <w:hyperlink r:id="rId25" w:history="1">
               <w:r>
                 <w:rPr>
                   <w:rStyle w:val="Hyperlink"/>
@@ -2012,7 +2065,7 @@
                           <pic:cNvPicPr/>
                         </pic:nvPicPr>
                         <pic:blipFill>
-                          <a:blip r:embed="rId25" cstate="print">
+                          <a:blip r:embed="rId26" cstate="print">
                             <a:extLst>
                               <a:ext uri="{28A0092B-C50C-407E-A947-70E740481C1C}">
                                 <a14:useLocalDpi xmlns:a14="http://schemas.microsoft.com/office/drawing/2010/main" val="0"/>
@@ -2050,7 +2103,7 @@
             <w:tcW w:w="4508" w:type="dxa"/>
           </w:tcPr>
           <w:p>
-            <w:hyperlink r:id="rId26" w:history="1">
+            <w:hyperlink r:id="rId27" w:history="1">
               <w:r>
                 <w:rPr>
                   <w:rStyle w:val="Hyperlink"/>
@@ -2100,7 +2153,7 @@
                           <pic:cNvPicPr/>
                         </pic:nvPicPr>
                         <pic:blipFill>
-                          <a:blip r:embed="rId27" cstate="print">
+                          <a:blip r:embed="rId28" cstate="print">
                             <a:extLst>
                               <a:ext uri="{28A0092B-C50C-407E-A947-70E740481C1C}">
                                 <a14:useLocalDpi xmlns:a14="http://schemas.microsoft.com/office/drawing/2010/main" val="0"/>
@@ -2138,7 +2191,7 @@
             <w:tcW w:w="4508" w:type="dxa"/>
           </w:tcPr>
           <w:p>
-            <w:hyperlink r:id="rId28" w:history="1">
+            <w:hyperlink r:id="rId29" w:history="1">
               <w:r>
                 <w:rPr>
                   <w:rStyle w:val="Hyperlink"/>
@@ -2188,7 +2241,7 @@
                           <pic:cNvPicPr/>
                         </pic:nvPicPr>
                         <pic:blipFill>
-                          <a:blip r:embed="rId29" cstate="print">
+                          <a:blip r:embed="rId30" cstate="print">
                             <a:extLst>
                               <a:ext uri="{28A0092B-C50C-407E-A947-70E740481C1C}">
                                 <a14:useLocalDpi xmlns:a14="http://schemas.microsoft.com/office/drawing/2010/main" val="0"/>
@@ -2226,7 +2279,7 @@
             <w:tcW w:w="4508" w:type="dxa"/>
           </w:tcPr>
           <w:p>
-            <w:hyperlink r:id="rId30" w:history="1">
+            <w:hyperlink r:id="rId31" w:history="1">
               <w:r>
                 <w:rPr>
                   <w:rStyle w:val="Hyperlink"/>
@@ -2276,7 +2329,7 @@
                           <pic:cNvPicPr/>
                         </pic:nvPicPr>
                         <pic:blipFill>
-                          <a:blip r:embed="rId31" cstate="print">
+                          <a:blip r:embed="rId32" cstate="print">
                             <a:extLst>
                               <a:ext uri="{28A0092B-C50C-407E-A947-70E740481C1C}">
                                 <a14:useLocalDpi xmlns:a14="http://schemas.microsoft.com/office/drawing/2010/main" val="0"/>
@@ -2314,7 +2367,7 @@
             <w:tcW w:w="4508" w:type="dxa"/>
           </w:tcPr>
           <w:p>
-            <w:hyperlink r:id="rId32" w:history="1">
+            <w:hyperlink r:id="rId33" w:history="1">
               <w:r>
                 <w:rPr>
                   <w:rStyle w:val="Hyperlink"/>
@@ -2365,7 +2418,7 @@
                           <pic:cNvPicPr/>
                         </pic:nvPicPr>
                         <pic:blipFill>
-                          <a:blip r:embed="rId33" cstate="print">
+                          <a:blip r:embed="rId34" cstate="print">
                             <a:extLst>
                               <a:ext uri="{28A0092B-C50C-407E-A947-70E740481C1C}">
                                 <a14:useLocalDpi xmlns:a14="http://schemas.microsoft.com/office/drawing/2010/main" val="0"/>
@@ -2403,7 +2456,7 @@
             <w:tcW w:w="4508" w:type="dxa"/>
           </w:tcPr>
           <w:p>
-            <w:hyperlink r:id="rId34" w:history="1">
+            <w:hyperlink r:id="rId35" w:history="1">
               <w:r>
                 <w:rPr>
                   <w:rStyle w:val="Hyperlink"/>
@@ -2453,7 +2506,7 @@
                           <pic:cNvPicPr/>
                         </pic:nvPicPr>
                         <pic:blipFill>
-                          <a:blip r:embed="rId35" cstate="print">
+                          <a:blip r:embed="rId36" cstate="print">
                             <a:extLst>
                               <a:ext uri="{28A0092B-C50C-407E-A947-70E740481C1C}">
                                 <a14:useLocalDpi xmlns:a14="http://schemas.microsoft.com/office/drawing/2010/main" val="0"/>
@@ -2491,7 +2544,7 @@
             <w:tcW w:w="4508" w:type="dxa"/>
           </w:tcPr>
           <w:p>
-            <w:hyperlink r:id="rId36" w:history="1">
+            <w:hyperlink r:id="rId37" w:history="1">
               <w:r>
                 <w:rPr>
                   <w:rStyle w:val="Hyperlink"/>
@@ -2541,7 +2594,7 @@
                           <pic:cNvPicPr/>
                         </pic:nvPicPr>
                         <pic:blipFill>
-                          <a:blip r:embed="rId37" cstate="print">
+                          <a:blip r:embed="rId38" cstate="print">
                             <a:extLst>
                               <a:ext uri="{28A0092B-C50C-407E-A947-70E740481C1C}">
                                 <a14:useLocalDpi xmlns:a14="http://schemas.microsoft.com/office/drawing/2010/main" val="0"/>
@@ -2579,7 +2632,7 @@
             <w:tcW w:w="4508" w:type="dxa"/>
           </w:tcPr>
           <w:p>
-            <w:hyperlink r:id="rId38" w:history="1">
+            <w:hyperlink r:id="rId39" w:history="1">
               <w:r>
                 <w:rPr>
                   <w:rStyle w:val="Hyperlink"/>
@@ -2629,7 +2682,7 @@
                           <pic:cNvPicPr/>
                         </pic:nvPicPr>
                         <pic:blipFill>
-                          <a:blip r:embed="rId39" cstate="print">
+                          <a:blip r:embed="rId40" cstate="print">
                             <a:extLst>
                               <a:ext uri="{28A0092B-C50C-407E-A947-70E740481C1C}">
                                 <a14:useLocalDpi xmlns:a14="http://schemas.microsoft.com/office/drawing/2010/main" val="0"/>
@@ -2667,7 +2720,7 @@
             <w:tcW w:w="4508" w:type="dxa"/>
           </w:tcPr>
           <w:p>
-            <w:hyperlink r:id="rId40" w:history="1">
+            <w:hyperlink r:id="rId41" w:history="1">
               <w:r>
                 <w:rPr>
                   <w:rStyle w:val="Hyperlink"/>
@@ -2717,7 +2770,7 @@
                           <pic:cNvPicPr/>
                         </pic:nvPicPr>
                         <pic:blipFill>
-                          <a:blip r:embed="rId41" cstate="print">
+                          <a:blip r:embed="rId42" cstate="print">
                             <a:extLst>
                               <a:ext uri="{28A0092B-C50C-407E-A947-70E740481C1C}">
                                 <a14:useLocalDpi xmlns:a14="http://schemas.microsoft.com/office/drawing/2010/main" val="0"/>
@@ -2755,7 +2808,7 @@
             <w:tcW w:w="4508" w:type="dxa"/>
           </w:tcPr>
           <w:p>
-            <w:hyperlink r:id="rId42" w:history="1">
+            <w:hyperlink r:id="rId43" w:history="1">
               <w:r>
                 <w:rPr>
                   <w:rStyle w:val="Hyperlink"/>
@@ -2806,7 +2859,7 @@
                           <pic:cNvPicPr/>
                         </pic:nvPicPr>
                         <pic:blipFill>
-                          <a:blip r:embed="rId43" cstate="print">
+                          <a:blip r:embed="rId44" cstate="print">
                             <a:extLst>
                               <a:ext uri="{28A0092B-C50C-407E-A947-70E740481C1C}">
                                 <a14:useLocalDpi xmlns:a14="http://schemas.microsoft.com/office/drawing/2010/main" val="0"/>
@@ -2844,7 +2897,7 @@
             <w:tcW w:w="4508" w:type="dxa"/>
           </w:tcPr>
           <w:p>
-            <w:hyperlink r:id="rId44" w:history="1">
+            <w:hyperlink r:id="rId45" w:history="1">
               <w:r>
                 <w:rPr>
                   <w:rStyle w:val="Hyperlink"/>
@@ -2894,7 +2947,7 @@
                           <pic:cNvPicPr/>
                         </pic:nvPicPr>
                         <pic:blipFill>
-                          <a:blip r:embed="rId45" cstate="print">
+                          <a:blip r:embed="rId46" cstate="print">
                             <a:extLst>
                               <a:ext uri="{28A0092B-C50C-407E-A947-70E740481C1C}">
                                 <a14:useLocalDpi xmlns:a14="http://schemas.microsoft.com/office/drawing/2010/main" val="0"/>
@@ -2932,7 +2985,7 @@
             <w:tcW w:w="4508" w:type="dxa"/>
           </w:tcPr>
           <w:p>
-            <w:hyperlink r:id="rId46" w:history="1">
+            <w:hyperlink r:id="rId47" w:history="1">
               <w:r>
                 <w:rPr>
                   <w:rStyle w:val="Hyperlink"/>
@@ -2982,7 +3035,7 @@
                           <pic:cNvPicPr/>
                         </pic:nvPicPr>
                         <pic:blipFill>
-                          <a:blip r:embed="rId47" cstate="print">
+                          <a:blip r:embed="rId48" cstate="print">
                             <a:extLst>
                               <a:ext uri="{28A0092B-C50C-407E-A947-70E740481C1C}">
                                 <a14:useLocalDpi xmlns:a14="http://schemas.microsoft.com/office/drawing/2010/main" val="0"/>
@@ -3020,7 +3073,7 @@
             <w:tcW w:w="4508" w:type="dxa"/>
           </w:tcPr>
           <w:p>
-            <w:hyperlink r:id="rId48" w:history="1">
+            <w:hyperlink r:id="rId49" w:history="1">
               <w:r>
                 <w:rPr>
                   <w:rStyle w:val="Hyperlink"/>
@@ -3070,7 +3123,7 @@
                           <pic:cNvPicPr/>
                         </pic:nvPicPr>
                         <pic:blipFill>
-                          <a:blip r:embed="rId49" cstate="print">
+                          <a:blip r:embed="rId50" cstate="print">
                             <a:extLst>
                               <a:ext uri="{28A0092B-C50C-407E-A947-70E740481C1C}">
                                 <a14:useLocalDpi xmlns:a14="http://schemas.microsoft.com/office/drawing/2010/main" val="0"/>
@@ -3108,7 +3161,7 @@
             <w:tcW w:w="4508" w:type="dxa"/>
           </w:tcPr>
           <w:p>
-            <w:hyperlink r:id="rId50" w:history="1">
+            <w:hyperlink r:id="rId51" w:history="1">
               <w:r>
                 <w:rPr>
                   <w:rStyle w:val="Hyperlink"/>
@@ -3158,7 +3211,7 @@
                           <pic:cNvPicPr/>
                         </pic:nvPicPr>
                         <pic:blipFill>
-                          <a:blip r:embed="rId51" cstate="print">
+                          <a:blip r:embed="rId52" cstate="print">
                             <a:extLst>
                               <a:ext uri="{28A0092B-C50C-407E-A947-70E740481C1C}">
                                 <a14:useLocalDpi xmlns:a14="http://schemas.microsoft.com/office/drawing/2010/main" val="0"/>
@@ -3196,7 +3249,7 @@
             <w:tcW w:w="4508" w:type="dxa"/>
           </w:tcPr>
           <w:p>
-            <w:hyperlink r:id="rId52" w:history="1">
+            <w:hyperlink r:id="rId53" w:history="1">
               <w:r>
                 <w:rPr>
                   <w:rStyle w:val="Hyperlink"/>
@@ -3204,8 +3257,6 @@
                 <w:t>https://spectator.imgix.net</w:t>
               </w:r>
             </w:hyperlink>
-            <w:bookmarkStart w:id="0" w:name="_GoBack"/>
-            <w:bookmarkEnd w:id="0"/>
           </w:p>
         </w:tc>
       </w:tr>
@@ -3249,7 +3300,7 @@
                           <pic:cNvPicPr/>
                         </pic:nvPicPr>
                         <pic:blipFill>
-                          <a:blip r:embed="rId53" cstate="print">
+                          <a:blip r:embed="rId54" cstate="print">
                             <a:extLst>
                               <a:ext uri="{28A0092B-C50C-407E-A947-70E740481C1C}">
                                 <a14:useLocalDpi xmlns:a14="http://schemas.microsoft.com/office/drawing/2010/main" val="0"/>
@@ -3282,7 +3333,7 @@
             <w:tcW w:w="4508" w:type="dxa"/>
           </w:tcPr>
           <w:p>
-            <w:hyperlink r:id="rId54" w:history="1">
+            <w:hyperlink r:id="rId55" w:history="1">
               <w:r>
                 <w:rPr>
                   <w:rStyle w:val="Hyperlink"/>
@@ -4162,12 +4213,6 @@
 </file>
 
 <file path=customXml/item1.xml><?xml version="1.0" encoding="utf-8"?>
-<p:properties xmlns:p="http://schemas.microsoft.com/office/2006/metadata/properties" xmlns:xsi="http://www.w3.org/2001/XMLSchema-instance" xmlns:pc="http://schemas.microsoft.com/office/infopath/2007/PartnerControls">
-  <documentManagement/>
-</p:properties>
-</file>
-
-<file path=customXml/item2.xml><?xml version="1.0" encoding="utf-8"?>
 <ct:contentTypeSchema xmlns:ct="http://schemas.microsoft.com/office/2006/metadata/contentType" xmlns:ma="http://schemas.microsoft.com/office/2006/metadata/properties/metaAttributes" ct:_="" ma:_="" ma:contentTypeName="Document" ma:contentTypeID="0x010100830B52110BD7344EBED243F0CDDF9CBA" ma:contentTypeVersion="11" ma:contentTypeDescription="Create a new document." ma:contentTypeScope="" ma:versionID="61d3d67edc54435eef96b50f0996ac52">
   <xsd:schema xmlns:xsd="http://www.w3.org/2001/XMLSchema" xmlns:xs="http://www.w3.org/2001/XMLSchema" xmlns:p="http://schemas.microsoft.com/office/2006/metadata/properties" xmlns:ns3="1f0e19c9-6dbf-4526-92f0-7480da97ed91" xmlns:ns4="6c07bb98-95be-454e-9960-b66202ca054c" targetNamespace="http://schemas.microsoft.com/office/2006/metadata/properties" ma:root="true" ma:fieldsID="5a3cf969ca45a059fc462dc19ec49907" ns3:_="" ns4:_="">
     <xsd:import namespace="1f0e19c9-6dbf-4526-92f0-7480da97ed91"/>
@@ -4376,6 +4421,12 @@
 </ct:contentTypeSchema>
 </file>
 
+<file path=customXml/item2.xml><?xml version="1.0" encoding="utf-8"?>
+<p:properties xmlns:p="http://schemas.microsoft.com/office/2006/metadata/properties" xmlns:xsi="http://www.w3.org/2001/XMLSchema-instance" xmlns:pc="http://schemas.microsoft.com/office/infopath/2007/PartnerControls">
+  <documentManagement/>
+</p:properties>
+</file>
+
 <file path=customXml/item3.xml><?xml version="1.0" encoding="utf-8"?>
 <?mso-contentType ?>
 <FormTemplates xmlns="http://schemas.microsoft.com/sharepoint/v3/contenttype/forms">
@@ -4386,15 +4437,6 @@
 </file>
 
 <file path=customXml/itemProps1.xml><?xml version="1.0" encoding="utf-8"?>
-<ds:datastoreItem xmlns:ds="http://schemas.openxmlformats.org/officeDocument/2006/customXml" ds:itemID="{3F48836D-B49E-407B-B490-0687B6943E3A}">
-  <ds:schemaRefs>
-    <ds:schemaRef ds:uri="http://schemas.microsoft.com/office/2006/metadata/properties"/>
-    <ds:schemaRef ds:uri="http://schemas.microsoft.com/office/infopath/2007/PartnerControls"/>
-  </ds:schemaRefs>
-</ds:datastoreItem>
-</file>
-
-<file path=customXml/itemProps2.xml><?xml version="1.0" encoding="utf-8"?>
 <ds:datastoreItem xmlns:ds="http://schemas.openxmlformats.org/officeDocument/2006/customXml" ds:itemID="{547A5F58-19AB-4FE8-8A67-337F60D46D34}">
   <ds:schemaRefs>
     <ds:schemaRef ds:uri="http://schemas.microsoft.com/office/2006/metadata/contentType"/>
@@ -4413,6 +4455,15 @@
 </ds:datastoreItem>
 </file>
 
+<file path=customXml/itemProps2.xml><?xml version="1.0" encoding="utf-8"?>
+<ds:datastoreItem xmlns:ds="http://schemas.openxmlformats.org/officeDocument/2006/customXml" ds:itemID="{3F48836D-B49E-407B-B490-0687B6943E3A}">
+  <ds:schemaRefs>
+    <ds:schemaRef ds:uri="http://schemas.microsoft.com/office/2006/metadata/properties"/>
+    <ds:schemaRef ds:uri="http://schemas.microsoft.com/office/infopath/2007/PartnerControls"/>
+  </ds:schemaRefs>
+</ds:datastoreItem>
+</file>
+
 <file path=customXml/itemProps3.xml><?xml version="1.0" encoding="utf-8"?>
 <ds:datastoreItem xmlns:ds="http://schemas.openxmlformats.org/officeDocument/2006/customXml" ds:itemID="{0CB07CD4-FBEA-4656-A412-41200241E686}">
   <ds:schemaRefs>

</xml_diff>